<commit_message>
Update with new resume and descriptions
</commit_message>
<xml_diff>
--- a/static/files/resume.docx
+++ b/static/files/resume.docx
@@ -72,68 +72,16 @@
           <w:spacing w:val="-2"/>
         </w:rPr>
       </w:pPr>
-      <w:r>
-        <w:rPr>
-          <w:rFonts w:ascii="Avenir Book" w:hAnsi="Avenir Book"/>
-          <w:color w:val="0000FF"/>
-          <w:spacing w:val="-2"/>
-          <w:u w:val="single"/>
-        </w:rPr>
-        <w:fldChar w:fldCharType="begin"/>
-      </w:r>
-      <w:r>
-        <w:rPr>
-          <w:rFonts w:ascii="Avenir Book" w:hAnsi="Avenir Book"/>
-          <w:color w:val="0000FF"/>
-          <w:spacing w:val="-2"/>
-          <w:u w:val="single"/>
-        </w:rPr>
-        <w:instrText>HYPERLINK "mailto:</w:instrText>
-      </w:r>
-      <w:r>
-        <w:rPr>
-          <w:rFonts w:ascii="Avenir Book" w:hAnsi="Avenir Book"/>
-          <w:color w:val="0000FF"/>
-          <w:spacing w:val="-2"/>
-          <w:u w:val="single"/>
-        </w:rPr>
-        <w:instrText>kevin.kodama@protonmail.com</w:instrText>
-      </w:r>
-      <w:r>
-        <w:rPr>
-          <w:rFonts w:ascii="Avenir Book" w:hAnsi="Avenir Book"/>
-          <w:color w:val="0000FF"/>
-          <w:spacing w:val="-2"/>
-          <w:u w:val="single"/>
-        </w:rPr>
-        <w:instrText>"</w:instrText>
-      </w:r>
-      <w:r>
-        <w:rPr>
-          <w:rFonts w:ascii="Avenir Book" w:hAnsi="Avenir Book"/>
-          <w:color w:val="0000FF"/>
-          <w:spacing w:val="-2"/>
-          <w:u w:val="single"/>
-        </w:rPr>
-        <w:fldChar w:fldCharType="separate"/>
-      </w:r>
-      <w:r>
-        <w:rPr>
-          <w:rStyle w:val="Hyperlink"/>
-          <w:rFonts w:ascii="Avenir Book" w:hAnsi="Avenir Book"/>
-          <w:spacing w:val="-2"/>
-        </w:rPr>
-        <w:t>kevin.kodama@protonmail.com</w:t>
-      </w:r>
-      <w:r>
-        <w:rPr>
-          <w:rFonts w:ascii="Avenir Book" w:hAnsi="Avenir Book"/>
-          <w:color w:val="0000FF"/>
-          <w:spacing w:val="-2"/>
-          <w:u w:val="single"/>
-        </w:rPr>
-        <w:fldChar w:fldCharType="end"/>
-      </w:r>
+      <w:hyperlink r:id="rId6" w:history="1">
+        <w:r>
+          <w:rPr>
+            <w:rStyle w:val="Hyperlink"/>
+            <w:rFonts w:ascii="Avenir Book" w:hAnsi="Avenir Book"/>
+            <w:spacing w:val="-2"/>
+          </w:rPr>
+          <w:t>kevin.kodama@protonmail.com</w:t>
+        </w:r>
+      </w:hyperlink>
     </w:p>
     <w:p>
       <w:pPr>
@@ -145,7 +93,7 @@
           <w:rFonts w:ascii="Avenir Book" w:hAnsi="Avenir Book"/>
         </w:rPr>
       </w:pPr>
-      <w:hyperlink r:id="rId6" w:history="1">
+      <w:hyperlink r:id="rId7" w:history="1">
         <w:r>
           <w:rPr>
             <w:rStyle w:val="Hyperlink"/>
@@ -167,7 +115,7 @@
         </w:rPr>
         <w:t xml:space="preserve">| </w:t>
       </w:r>
-      <w:hyperlink r:id="rId7" w:history="1">
+      <w:hyperlink r:id="rId8" w:history="1">
         <w:r>
           <w:rPr>
             <w:rStyle w:val="Hyperlink"/>
@@ -189,7 +137,7 @@
         </w:rPr>
         <w:t xml:space="preserve">| </w:t>
       </w:r>
-      <w:hyperlink r:id="rId8" w:history="1">
+      <w:hyperlink r:id="rId9" w:history="1">
         <w:r>
           <w:rPr>
             <w:rStyle w:val="Hyperlink"/>
@@ -876,7 +824,90 @@
           <w:sz w:val="17"/>
           <w:szCs w:val="17"/>
         </w:rPr>
-        <w:t>Collaborated with a team in Bangalore, India to drive compatibility with third-party software</w:t>
+        <w:t>Built</w:t>
+      </w:r>
+      <w:r>
+        <w:rPr>
+          <w:rFonts w:ascii="Avenir" w:eastAsia="Avenir" w:hAnsi="Avenir" w:cs="Avenir"/>
+          <w:sz w:val="17"/>
+          <w:szCs w:val="17"/>
+        </w:rPr>
+        <w:t xml:space="preserve"> </w:t>
+      </w:r>
+      <w:r>
+        <w:rPr>
+          <w:rFonts w:ascii="Avenir" w:eastAsia="Avenir" w:hAnsi="Avenir" w:cs="Avenir"/>
+          <w:sz w:val="17"/>
+          <w:szCs w:val="17"/>
+        </w:rPr>
+        <w:t>a</w:t>
+      </w:r>
+      <w:r>
+        <w:rPr>
+          <w:rFonts w:ascii="Avenir" w:eastAsia="Avenir" w:hAnsi="Avenir" w:cs="Avenir"/>
+          <w:sz w:val="17"/>
+          <w:szCs w:val="17"/>
+        </w:rPr>
+        <w:t xml:space="preserve"> </w:t>
+      </w:r>
+      <w:r>
+        <w:rPr>
+          <w:rFonts w:ascii="Avenir" w:eastAsia="Avenir" w:hAnsi="Avenir" w:cs="Avenir"/>
+          <w:sz w:val="17"/>
+          <w:szCs w:val="17"/>
+        </w:rPr>
+        <w:t>GUI and several upgrade features</w:t>
+      </w:r>
+      <w:r>
+        <w:rPr>
+          <w:rFonts w:ascii="Avenir" w:eastAsia="Avenir" w:hAnsi="Avenir" w:cs="Avenir"/>
+          <w:sz w:val="17"/>
+          <w:szCs w:val="17"/>
+        </w:rPr>
+        <w:t xml:space="preserve"> </w:t>
+      </w:r>
+      <w:r>
+        <w:rPr>
+          <w:rFonts w:ascii="Avenir" w:eastAsia="Avenir" w:hAnsi="Avenir" w:cs="Avenir"/>
+          <w:sz w:val="17"/>
+          <w:szCs w:val="17"/>
+        </w:rPr>
+        <w:t>for</w:t>
+      </w:r>
+      <w:r>
+        <w:rPr>
+          <w:rFonts w:ascii="Avenir" w:eastAsia="Avenir" w:hAnsi="Avenir" w:cs="Avenir"/>
+          <w:sz w:val="17"/>
+          <w:szCs w:val="17"/>
+        </w:rPr>
+        <w:t xml:space="preserve"> </w:t>
+      </w:r>
+      <w:hyperlink r:id="rId10" w:history="1">
+        <w:r>
+          <w:rPr>
+            <w:rStyle w:val="Hyperlink"/>
+            <w:rFonts w:ascii="Avenir" w:eastAsia="Avenir" w:hAnsi="Avenir" w:cs="Avenir"/>
+            <w:sz w:val="17"/>
+            <w:szCs w:val="17"/>
+          </w:rPr>
+          <w:t>Dell Omnia</w:t>
+        </w:r>
+      </w:hyperlink>
+      <w:r>
+        <w:rPr>
+          <w:rFonts w:ascii="Avenir" w:eastAsia="Avenir" w:hAnsi="Avenir" w:cs="Avenir"/>
+          <w:sz w:val="17"/>
+          <w:szCs w:val="17"/>
+        </w:rPr>
+        <w:t>, an open-source solution</w:t>
+      </w:r>
+      <w:r>
+        <w:rPr>
+          <w:rFonts w:ascii="Avenir" w:eastAsia="Avenir" w:hAnsi="Avenir" w:cs="Avenir"/>
+          <w:sz w:val="17"/>
+          <w:szCs w:val="17"/>
+        </w:rPr>
+        <w:t xml:space="preserve"> for HPC and AI</w:t>
       </w:r>
     </w:p>
     <w:p>
@@ -916,26 +947,38 @@
           <w:sz w:val="17"/>
           <w:szCs w:val="17"/>
         </w:rPr>
-        <w:t xml:space="preserve">a plugin that exposes Dell </w:t>
-      </w:r>
-      <w:proofErr w:type="spellStart"/>
+        <w:t xml:space="preserve">a plugin that exposes </w:t>
+      </w:r>
+      <w:hyperlink r:id="rId11" w:history="1">
+        <w:r>
+          <w:rPr>
+            <w:rStyle w:val="Hyperlink"/>
+            <w:rFonts w:ascii="Avenir" w:eastAsia="Avenir" w:hAnsi="Avenir" w:cs="Avenir"/>
+            <w:sz w:val="17"/>
+            <w:szCs w:val="17"/>
+          </w:rPr>
+          <w:t>Dell PowerFlex</w:t>
+        </w:r>
+      </w:hyperlink>
       <w:r>
         <w:rPr>
           <w:rFonts w:ascii="Avenir" w:eastAsia="Avenir" w:hAnsi="Avenir" w:cs="Avenir"/>
           <w:sz w:val="17"/>
           <w:szCs w:val="17"/>
         </w:rPr>
-        <w:t>PowerFlex</w:t>
-      </w:r>
-      <w:proofErr w:type="spellEnd"/>
-      <w:r>
-        <w:rPr>
-          <w:rFonts w:ascii="Avenir" w:eastAsia="Avenir" w:hAnsi="Avenir" w:cs="Avenir"/>
-          <w:sz w:val="17"/>
-          <w:szCs w:val="17"/>
-        </w:rPr>
-        <w:t xml:space="preserve"> health metrics through Oracle Enterprise Manager</w:t>
-      </w:r>
+        <w:t xml:space="preserve"> health metrics through </w:t>
+      </w:r>
+      <w:hyperlink r:id="rId12" w:history="1">
+        <w:r>
+          <w:rPr>
+            <w:rStyle w:val="Hyperlink"/>
+            <w:rFonts w:ascii="Avenir" w:eastAsia="Avenir" w:hAnsi="Avenir" w:cs="Avenir"/>
+            <w:sz w:val="17"/>
+            <w:szCs w:val="17"/>
+          </w:rPr>
+          <w:t>Oracle Enterprise Manager</w:t>
+        </w:r>
+      </w:hyperlink>
     </w:p>
     <w:p>
       <w:pPr>
@@ -1130,8 +1173,19 @@
           <w:sz w:val="17"/>
           <w:szCs w:val="17"/>
         </w:rPr>
-        <w:t xml:space="preserve"> for the backup software PowerProtect Data Manager</w:t>
-      </w:r>
+        <w:t xml:space="preserve"> for the backup software </w:t>
+      </w:r>
+      <w:hyperlink r:id="rId13" w:history="1">
+        <w:r>
+          <w:rPr>
+            <w:rStyle w:val="Hyperlink"/>
+            <w:rFonts w:ascii="Avenir" w:eastAsia="Avenir" w:hAnsi="Avenir" w:cs="Avenir"/>
+            <w:sz w:val="17"/>
+            <w:szCs w:val="17"/>
+          </w:rPr>
+          <w:t>PowerProtect Data Manager</w:t>
+        </w:r>
+      </w:hyperlink>
     </w:p>
     <w:p>
       <w:pPr>
@@ -1276,7 +1330,7 @@
           <w:b w:val="0"/>
           <w:sz w:val="20"/>
         </w:rPr>
-        <w:tab/>
+        <w:t xml:space="preserve">                                                                                   </w:t>
       </w:r>
       <w:r>
         <w:rPr>
@@ -1915,7 +1969,7 @@
           <w:rFonts w:ascii="Avenir Book" w:hAnsi="Avenir Book"/>
         </w:rPr>
       </w:pPr>
-      <w:hyperlink r:id="rId9" w:history="1">
+      <w:hyperlink r:id="rId14" w:history="1">
         <w:r>
           <w:rPr>
             <w:rStyle w:val="Hyperlink"/>
@@ -1986,7 +2040,7 @@
         <w:rPr>
           <w:rFonts w:ascii="Avenir Book" w:hAnsi="Avenir Book"/>
         </w:rPr>
-        <w:t xml:space="preserve">        </w:t>
+        <w:t xml:space="preserve">       </w:t>
       </w:r>
       <w:r>
         <w:rPr>
@@ -2037,7 +2091,19 @@
         <w:rPr>
           <w:rFonts w:ascii="Avenir Book" w:hAnsi="Avenir Book"/>
         </w:rPr>
-        <w:t>July 2023</w:t>
+        <w:t>July</w:t>
+      </w:r>
+      <w:r>
+        <w:rPr>
+          <w:rFonts w:ascii="Avenir Book" w:hAnsi="Avenir Book"/>
+        </w:rPr>
+        <w:t xml:space="preserve"> </w:t>
+      </w:r>
+      <w:r>
+        <w:rPr>
+          <w:rFonts w:ascii="Avenir Book" w:hAnsi="Avenir Book"/>
+        </w:rPr>
+        <w:t>2023</w:t>
       </w:r>
     </w:p>
     <w:p>
@@ -2335,7 +2401,7 @@
         <w:rPr>
           <w:rFonts w:ascii="Avenir Book" w:hAnsi="Avenir Book"/>
         </w:rPr>
-        <w:t xml:space="preserve">    </w:t>
+        <w:t xml:space="preserve">   </w:t>
       </w:r>
       <w:r>
         <w:rPr>
@@ -2956,7 +3022,7 @@
           <w:sz w:val="19"/>
         </w:rPr>
       </w:pPr>
-      <w:hyperlink r:id="rId10" w:history="1">
+      <w:hyperlink r:id="rId15" w:history="1">
         <w:r>
           <w:rPr>
             <w:rStyle w:val="Hyperlink"/>
@@ -3097,7 +3163,29 @@
           <w:w w:val="105"/>
           <w:sz w:val="19"/>
         </w:rPr>
-        <w:t>(R / Shiny / dplyr / Plotly / rvest)</w:t>
+        <w:t xml:space="preserve">(R / Shiny / </w:t>
+      </w:r>
+      <w:proofErr w:type="spellStart"/>
+      <w:r>
+        <w:rPr>
+          <w:rFonts w:ascii="Avenir Book" w:hAnsi="Avenir Book"/>
+          <w:bCs/>
+          <w:spacing w:val="-2"/>
+          <w:w w:val="105"/>
+          <w:sz w:val="19"/>
+        </w:rPr>
+        <w:t>dplyr</w:t>
+      </w:r>
+      <w:proofErr w:type="spellEnd"/>
+      <w:r>
+        <w:rPr>
+          <w:rFonts w:ascii="Avenir Book" w:hAnsi="Avenir Book"/>
+          <w:bCs/>
+          <w:spacing w:val="-2"/>
+          <w:w w:val="105"/>
+          <w:sz w:val="19"/>
+        </w:rPr>
+        <w:t xml:space="preserve"> / Plotly / rvest)</w:t>
       </w:r>
       <w:r>
         <w:rPr>
@@ -3113,7 +3201,7 @@
           <w:b/>
           <w:sz w:val="19"/>
         </w:rPr>
-        <w:t xml:space="preserve">   </w:t>
+        <w:t xml:space="preserve">  </w:t>
       </w:r>
       <w:r>
         <w:rPr>
@@ -3681,7 +3769,7 @@
           <w:sz w:val="19"/>
         </w:rPr>
       </w:pPr>
-      <w:hyperlink r:id="rId11" w:history="1">
+      <w:hyperlink r:id="rId16" w:history="1">
         <w:r>
           <w:rPr>
             <w:rStyle w:val="Hyperlink"/>
@@ -3756,7 +3844,7 @@
           <w:rFonts w:ascii="Avenir Book" w:hAnsi="Avenir Book"/>
           <w:sz w:val="20"/>
         </w:rPr>
-        <w:t xml:space="preserve">                                                                                                              </w:t>
+        <w:t xml:space="preserve">                                                                                                            </w:t>
       </w:r>
       <w:r>
         <w:rPr>
@@ -4508,7 +4596,7 @@
           <w:spacing w:val="3"/>
           <w:sz w:val="17"/>
         </w:rPr>
-        <w:t xml:space="preserve">, </w:t>
+        <w:t>,</w:t>
       </w:r>
       <w:r>
         <w:rPr>
@@ -4516,6 +4604,38 @@
           <w:spacing w:val="3"/>
           <w:sz w:val="17"/>
         </w:rPr>
+        <w:t xml:space="preserve"> shell scripting, Ansible,</w:t>
+      </w:r>
+      <w:r>
+        <w:rPr>
+          <w:rFonts w:ascii="Avenir Book" w:hAnsi="Avenir Book"/>
+          <w:spacing w:val="3"/>
+          <w:sz w:val="17"/>
+        </w:rPr>
+        <w:t xml:space="preserve"> </w:t>
+      </w:r>
+      <w:r>
+        <w:rPr>
+          <w:rFonts w:ascii="Avenir Book" w:hAnsi="Avenir Book"/>
+          <w:spacing w:val="3"/>
+          <w:sz w:val="17"/>
+        </w:rPr>
+        <w:t xml:space="preserve">HPC, </w:t>
+      </w:r>
+      <w:r>
+        <w:rPr>
+          <w:rFonts w:ascii="Avenir Book" w:hAnsi="Avenir Book"/>
+          <w:spacing w:val="3"/>
+          <w:sz w:val="17"/>
+        </w:rPr>
+        <w:t xml:space="preserve">desktop development, </w:t>
+      </w:r>
+      <w:r>
+        <w:rPr>
+          <w:rFonts w:ascii="Avenir Book" w:hAnsi="Avenir Book"/>
+          <w:spacing w:val="3"/>
+          <w:sz w:val="17"/>
+        </w:rPr>
         <w:t>databas</w:t>
       </w:r>
       <w:r>
@@ -4532,28 +4652,12 @@
           <w:spacing w:val="3"/>
           <w:sz w:val="17"/>
         </w:rPr>
-        <w:t xml:space="preserve">, </w:t>
+        <w:t>,</w:t>
       </w:r>
       <w:r>
         <w:rPr>
           <w:rFonts w:ascii="Avenir Book" w:hAnsi="Avenir Book"/>
           <w:spacing w:val="3"/>
-          <w:sz w:val="17"/>
-        </w:rPr>
-        <w:t>technical writing</w:t>
-      </w:r>
-      <w:r>
-        <w:rPr>
-          <w:rFonts w:ascii="Avenir Book" w:hAnsi="Avenir Book"/>
-          <w:spacing w:val="2"/>
-          <w:sz w:val="17"/>
-        </w:rPr>
-        <w:t>,</w:t>
-      </w:r>
-      <w:r>
-        <w:rPr>
-          <w:rFonts w:ascii="Avenir Book" w:hAnsi="Avenir Book"/>
-          <w:spacing w:val="2"/>
           <w:sz w:val="17"/>
         </w:rPr>
         <w:t xml:space="preserve"> </w:t>
@@ -4655,7 +4759,21 @@
           <w:rFonts w:ascii="Avenir Book" w:hAnsi="Avenir Book"/>
           <w:sz w:val="17"/>
         </w:rPr>
-        <w:t>.js, Node.js</w:t>
+        <w:t xml:space="preserve">.js, </w:t>
+      </w:r>
+      <w:r>
+        <w:rPr>
+          <w:rFonts w:ascii="Avenir Book" w:hAnsi="Avenir Book"/>
+          <w:sz w:val="17"/>
+        </w:rPr>
+        <w:t xml:space="preserve">Angular, </w:t>
+      </w:r>
+      <w:r>
+        <w:rPr>
+          <w:rFonts w:ascii="Avenir Book" w:hAnsi="Avenir Book"/>
+          <w:sz w:val="17"/>
+        </w:rPr>
+        <w:t>Node.js</w:t>
       </w:r>
       <w:r>
         <w:rPr>
@@ -4678,7 +4796,7 @@
           <w:spacing w:val="-8"/>
           <w:sz w:val="17"/>
         </w:rPr>
-        <w:t xml:space="preserve">CSS, HTML, </w:t>
+        <w:t>Python</w:t>
       </w:r>
       <w:r>
         <w:rPr>
@@ -4686,7 +4804,31 @@
           <w:spacing w:val="-8"/>
           <w:sz w:val="17"/>
         </w:rPr>
+        <w:t xml:space="preserve"> (PyQt, pandas)</w:t>
+      </w:r>
+      <w:r>
+        <w:rPr>
+          <w:rFonts w:ascii="Avenir Book" w:hAnsi="Avenir Book"/>
+          <w:spacing w:val="-8"/>
+          <w:sz w:val="17"/>
+        </w:rPr>
+        <w:t xml:space="preserve">, </w:t>
+      </w:r>
+      <w:r>
+        <w:rPr>
+          <w:rFonts w:ascii="Avenir Book" w:hAnsi="Avenir Book"/>
+          <w:spacing w:val="-8"/>
+          <w:sz w:val="17"/>
+        </w:rPr>
         <w:t xml:space="preserve">Java, </w:t>
+      </w:r>
+      <w:r>
+        <w:rPr>
+          <w:rFonts w:ascii="Avenir Book" w:hAnsi="Avenir Book"/>
+          <w:spacing w:val="-8"/>
+          <w:sz w:val="17"/>
+        </w:rPr>
+        <w:t xml:space="preserve">Bash, </w:t>
       </w:r>
       <w:r>
         <w:rPr>
@@ -4810,14 +4952,7 @@
           <w:rFonts w:ascii="Avenir Book" w:hAnsi="Avenir Book"/>
           <w:sz w:val="17"/>
         </w:rPr>
-        <w:t>, chess,</w:t>
-      </w:r>
-      <w:r>
-        <w:rPr>
-          <w:rFonts w:ascii="Avenir Book" w:hAnsi="Avenir Book"/>
-          <w:sz w:val="17"/>
-        </w:rPr>
-        <w:t xml:space="preserve"> </w:t>
+        <w:t xml:space="preserve">, </w:t>
       </w:r>
       <w:r>
         <w:rPr>
@@ -4830,9 +4965,17 @@
       <w:r>
         <w:rPr>
           <w:rFonts w:ascii="Avenir Book" w:hAnsi="Avenir Book"/>
-          <w:sz w:val="17"/>
-        </w:rPr>
-        <w:t>pickleball</w:t>
+          <w:spacing w:val="2"/>
+          <w:sz w:val="17"/>
+        </w:rPr>
+        <w:t xml:space="preserve">chess, </w:t>
+      </w:r>
+      <w:r>
+        <w:rPr>
+          <w:rFonts w:ascii="Avenir Book" w:hAnsi="Avenir Book"/>
+          <w:sz w:val="17"/>
+        </w:rPr>
+        <w:t>sci-fi + fantasy literature</w:t>
       </w:r>
     </w:p>
     <w:sectPr>

</xml_diff>